<commit_message>
Updated with Ruth's review comments
</commit_message>
<xml_diff>
--- a/doc/release/HPC DME Release Notes 2.17.0.docx
+++ b/doc/release/HPC DME Release Notes 2.17.0.docx
@@ -2221,7 +2221,7 @@
                 <w:szCs w:val="28"/>
                 <w:u w:val="single"/>
               </w:rPr>
-              <w:t>5</w:t>
+              <w:t>56</w:t>
             </w:r>
             <w:r>
               <w:rPr>
@@ -2230,7 +2230,127 @@
                 <w:szCs w:val="28"/>
                 <w:u w:val="single"/>
               </w:rPr>
-              <w:t>6</w:t>
+              <w:t>:</w:t>
+            </w:r>
+            <w:r>
+              <w:rPr>
+                <w:rFonts w:cstheme="minorHAnsi"/>
+                <w:sz w:val="28"/>
+                <w:szCs w:val="28"/>
+              </w:rPr>
+              <w:t xml:space="preserve">  </w:t>
+            </w:r>
+            <w:r>
+              <w:rPr>
+                <w:rFonts w:cstheme="minorHAnsi"/>
+                <w:sz w:val="28"/>
+                <w:szCs w:val="28"/>
+              </w:rPr>
+              <w:t xml:space="preserve">Enhanced the Browse </w:t>
+            </w:r>
+            <w:r>
+              <w:rPr>
+                <w:rFonts w:cstheme="minorHAnsi"/>
+                <w:sz w:val="28"/>
+                <w:szCs w:val="28"/>
+              </w:rPr>
+              <w:t xml:space="preserve">page </w:t>
+            </w:r>
+            <w:r>
+              <w:rPr>
+                <w:rFonts w:cstheme="minorHAnsi"/>
+                <w:sz w:val="28"/>
+                <w:szCs w:val="28"/>
+              </w:rPr>
+              <w:t xml:space="preserve">of the DME web application to </w:t>
+            </w:r>
+            <w:r>
+              <w:rPr>
+                <w:rFonts w:cstheme="minorHAnsi"/>
+                <w:sz w:val="28"/>
+                <w:szCs w:val="28"/>
+              </w:rPr>
+              <w:t>show</w:t>
+            </w:r>
+            <w:r>
+              <w:rPr>
+                <w:rFonts w:cstheme="minorHAnsi"/>
+                <w:sz w:val="28"/>
+                <w:szCs w:val="28"/>
+              </w:rPr>
+              <w:t xml:space="preserve"> the data hierarchy of the display</w:t>
+            </w:r>
+            <w:r>
+              <w:rPr>
+                <w:rFonts w:cstheme="minorHAnsi"/>
+                <w:sz w:val="28"/>
+                <w:szCs w:val="28"/>
+              </w:rPr>
+              <w:t>ed</w:t>
+            </w:r>
+            <w:r>
+              <w:rPr>
+                <w:rFonts w:cstheme="minorHAnsi"/>
+                <w:sz w:val="28"/>
+                <w:szCs w:val="28"/>
+              </w:rPr>
+              <w:t xml:space="preserve"> archive (base path) through an info icon. </w:t>
+            </w:r>
+            <w:r>
+              <w:rPr>
+                <w:rFonts w:cstheme="minorHAnsi"/>
+                <w:sz w:val="28"/>
+                <w:szCs w:val="28"/>
+              </w:rPr>
+              <w:t xml:space="preserve">Previously, users had to navigate to </w:t>
+            </w:r>
+            <w:r>
+              <w:rPr>
+                <w:rFonts w:cstheme="minorHAnsi"/>
+                <w:sz w:val="28"/>
+                <w:szCs w:val="28"/>
+              </w:rPr>
+              <w:t>the Register Collection</w:t>
+            </w:r>
+            <w:r>
+              <w:rPr>
+                <w:rFonts w:cstheme="minorHAnsi"/>
+                <w:sz w:val="28"/>
+                <w:szCs w:val="28"/>
+              </w:rPr>
+              <w:t xml:space="preserve"> </w:t>
+            </w:r>
+            <w:r>
+              <w:rPr>
+                <w:rFonts w:cstheme="minorHAnsi"/>
+                <w:sz w:val="28"/>
+                <w:szCs w:val="28"/>
+              </w:rPr>
+              <w:t xml:space="preserve">page to obtain this information. </w:t>
+            </w:r>
+          </w:p>
+          <w:p>
+            <w:pPr>
+              <w:rPr>
+                <w:sz w:val="28"/>
+                <w:szCs w:val="28"/>
+              </w:rPr>
+            </w:pPr>
+          </w:p>
+          <w:p>
+            <w:pPr>
+              <w:rPr>
+                <w:sz w:val="28"/>
+                <w:szCs w:val="28"/>
+              </w:rPr>
+            </w:pPr>
+            <w:r>
+              <w:rPr>
+                <w:rFonts w:cstheme="minorHAnsi"/>
+                <w:sz w:val="28"/>
+                <w:szCs w:val="28"/>
+              </w:rPr>
+              <w:t xml:space="preserve"> </w:t>
             </w:r>
             <w:r>
               <w:rPr>
@@ -2239,6 +2359,33 @@
                 <w:szCs w:val="28"/>
                 <w:u w:val="single"/>
               </w:rPr>
+              <w:t>HPCDATAMGM-</w:t>
+            </w:r>
+            <w:r>
+              <w:rPr>
+                <w:rFonts w:cstheme="minorHAnsi"/>
+                <w:sz w:val="28"/>
+                <w:szCs w:val="28"/>
+                <w:u w:val="single"/>
+              </w:rPr>
+              <w:t>1</w:t>
+            </w:r>
+            <w:r>
+              <w:rPr>
+                <w:rFonts w:cstheme="minorHAnsi"/>
+                <w:sz w:val="28"/>
+                <w:szCs w:val="28"/>
+                <w:u w:val="single"/>
+              </w:rPr>
+              <w:t>560</w:t>
+            </w:r>
+            <w:r>
+              <w:rPr>
+                <w:rFonts w:cstheme="minorHAnsi"/>
+                <w:sz w:val="28"/>
+                <w:szCs w:val="28"/>
+                <w:u w:val="single"/>
+              </w:rPr>
               <w:t>:</w:t>
             </w:r>
             <w:r>
@@ -2251,190 +2398,35 @@
             </w:r>
             <w:r>
               <w:rPr>
-                <w:rFonts w:cstheme="minorHAnsi"/>
-                <w:sz w:val="28"/>
-                <w:szCs w:val="28"/>
-              </w:rPr>
-              <w:t xml:space="preserve">Enhanced the Browse screen of the DME web application to </w:t>
-            </w:r>
-            <w:r>
-              <w:rPr>
-                <w:rFonts w:cstheme="minorHAnsi"/>
-                <w:sz w:val="28"/>
-                <w:szCs w:val="28"/>
-              </w:rPr>
-              <w:t>show</w:t>
-            </w:r>
-            <w:r>
-              <w:rPr>
-                <w:rFonts w:cstheme="minorHAnsi"/>
-                <w:sz w:val="28"/>
-                <w:szCs w:val="28"/>
-              </w:rPr>
-              <w:t xml:space="preserve"> the data hierarchy </w:t>
-            </w:r>
-            <w:r>
-              <w:rPr>
-                <w:rFonts w:cstheme="minorHAnsi"/>
-                <w:sz w:val="28"/>
-                <w:szCs w:val="28"/>
-              </w:rPr>
-              <w:t xml:space="preserve">of the display archive (base path) </w:t>
-            </w:r>
-            <w:r>
-              <w:rPr>
-                <w:rFonts w:cstheme="minorHAnsi"/>
-                <w:sz w:val="28"/>
-                <w:szCs w:val="28"/>
-              </w:rPr>
-              <w:t xml:space="preserve">through an info icon. Previously, </w:t>
-            </w:r>
-            <w:r>
-              <w:rPr>
-                <w:rFonts w:cstheme="minorHAnsi"/>
-                <w:sz w:val="28"/>
-                <w:szCs w:val="28"/>
-              </w:rPr>
-              <w:t>the user had to make a REST API call to determine the data hierarchy for a specific base path</w:t>
-            </w:r>
-            <w:r>
-              <w:rPr>
-                <w:sz w:val="28"/>
-                <w:szCs w:val="28"/>
-              </w:rPr>
-              <w:t>.</w:t>
-            </w:r>
-          </w:p>
-          <w:p>
-            <w:pPr>
-              <w:rPr>
-                <w:sz w:val="28"/>
-                <w:szCs w:val="28"/>
-              </w:rPr>
-            </w:pPr>
-          </w:p>
-          <w:p>
-            <w:pPr>
-              <w:rPr>
-                <w:sz w:val="28"/>
-                <w:szCs w:val="28"/>
-              </w:rPr>
-            </w:pPr>
-            <w:r>
-              <w:rPr>
-                <w:rFonts w:cstheme="minorHAnsi"/>
-                <w:sz w:val="28"/>
-                <w:szCs w:val="28"/>
-                <w:u w:val="single"/>
-              </w:rPr>
-              <w:t>HPCDATAMGM-</w:t>
-            </w:r>
-            <w:r>
-              <w:rPr>
-                <w:rFonts w:cstheme="minorHAnsi"/>
-                <w:sz w:val="28"/>
-                <w:szCs w:val="28"/>
-                <w:u w:val="single"/>
-              </w:rPr>
-              <w:t>15</w:t>
-            </w:r>
-            <w:r>
-              <w:rPr>
-                <w:rFonts w:cstheme="minorHAnsi"/>
-                <w:sz w:val="28"/>
-                <w:szCs w:val="28"/>
-                <w:u w:val="single"/>
-              </w:rPr>
-              <w:t>60</w:t>
-            </w:r>
-            <w:r>
-              <w:rPr>
-                <w:rFonts w:cstheme="minorHAnsi"/>
-                <w:sz w:val="28"/>
-                <w:szCs w:val="28"/>
-                <w:u w:val="single"/>
-              </w:rPr>
-              <w:t>:</w:t>
-            </w:r>
-            <w:r>
-              <w:rPr>
-                <w:rFonts w:cstheme="minorHAnsi"/>
-                <w:sz w:val="28"/>
-                <w:szCs w:val="28"/>
-              </w:rPr>
-              <w:t xml:space="preserve">  </w:t>
-            </w:r>
-            <w:r>
-              <w:rPr>
-                <w:rFonts w:cstheme="minorHAnsi"/>
-                <w:sz w:val="28"/>
-                <w:szCs w:val="28"/>
-              </w:rPr>
-              <w:t xml:space="preserve">Enhanced the Browse screen of the DME web application to </w:t>
-            </w:r>
-            <w:r>
-              <w:rPr>
-                <w:rFonts w:cstheme="minorHAnsi"/>
-                <w:sz w:val="28"/>
-                <w:szCs w:val="28"/>
-              </w:rPr>
-              <w:t>show</w:t>
-            </w:r>
-            <w:r>
-              <w:rPr>
-                <w:rFonts w:cstheme="minorHAnsi"/>
-                <w:sz w:val="28"/>
-                <w:szCs w:val="28"/>
-              </w:rPr>
-              <w:t xml:space="preserve"> the mandatory metadata at each level of the </w:t>
-            </w:r>
-            <w:r>
-              <w:rPr>
-                <w:rFonts w:cstheme="minorHAnsi"/>
-                <w:sz w:val="28"/>
-                <w:szCs w:val="28"/>
-              </w:rPr>
-              <w:t xml:space="preserve">data </w:t>
-            </w:r>
-            <w:r>
-              <w:rPr>
-                <w:rFonts w:cstheme="minorHAnsi"/>
-                <w:sz w:val="28"/>
-                <w:szCs w:val="28"/>
-              </w:rPr>
-              <w:t xml:space="preserve">hierarchy </w:t>
-            </w:r>
-            <w:r>
-              <w:rPr>
-                <w:rFonts w:cstheme="minorHAnsi"/>
-                <w:sz w:val="28"/>
-                <w:szCs w:val="28"/>
-              </w:rPr>
-              <w:t xml:space="preserve">for </w:t>
-            </w:r>
-            <w:r>
-              <w:rPr>
-                <w:rFonts w:cstheme="minorHAnsi"/>
-                <w:sz w:val="28"/>
-                <w:szCs w:val="28"/>
-              </w:rPr>
-              <w:t>the displayed archive</w:t>
-            </w:r>
-            <w:r>
-              <w:rPr>
-                <w:rFonts w:cstheme="minorHAnsi"/>
-                <w:sz w:val="28"/>
-                <w:szCs w:val="28"/>
-              </w:rPr>
-              <w:t xml:space="preserve"> </w:t>
-            </w:r>
-            <w:r>
-              <w:rPr>
-                <w:rFonts w:cstheme="minorHAnsi"/>
-                <w:sz w:val="28"/>
-                <w:szCs w:val="28"/>
-              </w:rPr>
-              <w:t xml:space="preserve">through an info icon. Previously, users had to navigate to the Register Collection page to obtain this information. </w:t>
+                <w:rStyle w:val="s1"/>
+                <w:sz w:val="28"/>
+                <w:szCs w:val="28"/>
+              </w:rPr>
+              <w:t xml:space="preserve">Enhanced the Browse page of the DME web application to show the mandatory metadata associated with each collection type </w:t>
+            </w:r>
+            <w:r>
+              <w:rPr>
+                <w:rStyle w:val="s1"/>
+                <w:sz w:val="28"/>
+                <w:szCs w:val="28"/>
+              </w:rPr>
+              <w:t>in</w:t>
+            </w:r>
+            <w:r>
+              <w:rPr>
+                <w:rStyle w:val="s1"/>
+                <w:sz w:val="28"/>
+                <w:szCs w:val="28"/>
+              </w:rPr>
+              <w:t xml:space="preserve"> the hierarchy of the displayed archive (base path). Previously, the user had to navigate to the Register Collection page and select each item from the Collection Type dropdown to obtain this </w:t>
+            </w:r>
+            <w:r>
+              <w:rPr>
+                <w:rStyle w:val="s1"/>
+                <w:sz w:val="28"/>
+                <w:szCs w:val="28"/>
+              </w:rPr>
+              <w:t>information.</w:t>
             </w:r>
           </w:p>
           <w:p>
@@ -2634,15 +2626,39 @@
                 <w:sz w:val="28"/>
                 <w:szCs w:val="28"/>
               </w:rPr>
-              <w:t xml:space="preserve"> is now </w:t>
-            </w:r>
-            <w:r>
-              <w:rPr>
-                <w:rFonts w:cstheme="minorHAnsi"/>
-                <w:sz w:val="28"/>
-                <w:szCs w:val="28"/>
-              </w:rPr>
-              <w:t>applicable to non-admins</w:t>
+              <w:t xml:space="preserve"> now </w:t>
+            </w:r>
+            <w:r>
+              <w:rPr>
+                <w:rFonts w:cstheme="minorHAnsi"/>
+                <w:sz w:val="28"/>
+                <w:szCs w:val="28"/>
+              </w:rPr>
+              <w:t xml:space="preserve">applies only </w:t>
+            </w:r>
+            <w:r>
+              <w:rPr>
+                <w:rFonts w:cstheme="minorHAnsi"/>
+                <w:sz w:val="28"/>
+                <w:szCs w:val="28"/>
+              </w:rPr>
+              <w:t>to non-admin</w:t>
+            </w:r>
+            <w:r>
+              <w:rPr>
+                <w:rFonts w:cstheme="minorHAnsi"/>
+                <w:sz w:val="28"/>
+                <w:szCs w:val="28"/>
+              </w:rPr>
+              <w:t>istrator</w:t>
+            </w:r>
+            <w:r>
+              <w:rPr>
+                <w:rFonts w:cstheme="minorHAnsi"/>
+                <w:sz w:val="28"/>
+                <w:szCs w:val="28"/>
+              </w:rPr>
+              <w:t>s</w:t>
             </w:r>
             <w:r>
               <w:rPr>
@@ -2658,7 +2674,7 @@
                 <w:sz w:val="28"/>
                 <w:szCs w:val="28"/>
               </w:rPr>
-              <w:t xml:space="preserve"> only. </w:t>
+              <w:t xml:space="preserve"> </w:t>
             </w:r>
           </w:p>
           <w:p>
@@ -2705,7 +2721,7 @@
                 <w:sz w:val="28"/>
                 <w:szCs w:val="28"/>
               </w:rPr>
-              <w:t xml:space="preserve">Display the header row for base path in the DME report ( accessed from Reports tab ) only if that field is </w:t>
+              <w:t xml:space="preserve">Display the header row for base path in the DME report (accessed from Reports tab) only if that field is </w:t>
             </w:r>
             <w:r>
               <w:rPr>
@@ -2721,7 +2737,7 @@
                 <w:sz w:val="28"/>
                 <w:szCs w:val="28"/>
               </w:rPr>
-              <w:t xml:space="preserve">alid </w:t>
+              <w:t xml:space="preserve">alid for that report. Previously, </w:t>
             </w:r>
             <w:r>
               <w:rPr>
@@ -2729,7 +2745,7 @@
                 <w:sz w:val="28"/>
                 <w:szCs w:val="28"/>
               </w:rPr>
-              <w:t xml:space="preserve">for that report. Previously, </w:t>
+              <w:t>a</w:t>
             </w:r>
             <w:r>
               <w:rPr>
@@ -2737,13 +2753,13 @@
                 <w:sz w:val="28"/>
                 <w:szCs w:val="28"/>
               </w:rPr>
-              <w:t>a</w:t>
+              <w:t>n</w:t>
             </w:r>
             <w:r>
               <w:rPr>
                 <w:rStyle w:val="s1"/>
               </w:rPr>
-              <w:t xml:space="preserve">n </w:t>
+              <w:t xml:space="preserve"> </w:t>
             </w:r>
             <w:r>
               <w:rPr>
@@ -2767,15 +2783,7 @@
                 <w:sz w:val="28"/>
                 <w:szCs w:val="28"/>
               </w:rPr>
-              <w:t xml:space="preserve">eader </w:t>
-            </w:r>
-            <w:r>
-              <w:rPr>
-                <w:rStyle w:val="s1"/>
-                <w:sz w:val="28"/>
-                <w:szCs w:val="28"/>
-              </w:rPr>
-              <w:t xml:space="preserve">row with </w:t>
+              <w:t xml:space="preserve">eader row with </w:t>
             </w:r>
             <w:r>
               <w:rPr>
@@ -2819,6 +2827,7 @@
                 <w:u w:val="single"/>
               </w:rPr>
             </w:pPr>
+            <w:bookmarkStart w:id="0" w:name="_Hlk96681428"/>
             <w:r>
               <w:rPr>
                 <w:sz w:val="28"/>
@@ -2843,6 +2852,7 @@
               </w:rPr>
               <w:t>2</w:t>
             </w:r>
+            <w:bookmarkEnd w:id="0"/>
             <w:r>
               <w:rPr>
                 <w:sz w:val="28"/>
@@ -3023,7 +3033,21 @@
                 <w:sz w:val="28"/>
                 <w:szCs w:val="28"/>
               </w:rPr>
-              <w:t xml:space="preserve">Previously only the failed status was provided. </w:t>
+              <w:t>Previously</w:t>
+            </w:r>
+            <w:r>
+              <w:rPr>
+                <w:sz w:val="28"/>
+                <w:szCs w:val="28"/>
+              </w:rPr>
+              <w:t>,</w:t>
+            </w:r>
+            <w:r>
+              <w:rPr>
+                <w:sz w:val="28"/>
+                <w:szCs w:val="28"/>
+              </w:rPr>
+              <w:t xml:space="preserve"> only the failed status was provided. </w:t>
             </w:r>
             <w:r>
               <w:rPr>
@@ -3460,7 +3484,7 @@
                 <w:szCs w:val="28"/>
                 <w:u w:val="single"/>
               </w:rPr>
-              <w:t>5</w:t>
+              <w:t>51</w:t>
             </w:r>
             <w:r>
               <w:rPr>
@@ -3468,14 +3492,6 @@
                 <w:szCs w:val="28"/>
                 <w:u w:val="single"/>
               </w:rPr>
-              <w:t>1</w:t>
-            </w:r>
-            <w:r>
-              <w:rPr>
-                <w:sz w:val="28"/>
-                <w:szCs w:val="28"/>
-                <w:u w:val="single"/>
-              </w:rPr>
               <w:t>:</w:t>
             </w:r>
             <w:r>
@@ -3483,30 +3499,21 @@
                 <w:sz w:val="28"/>
                 <w:szCs w:val="28"/>
               </w:rPr>
-              <w:t xml:space="preserve"> Add</w:t>
-            </w:r>
-            <w:r>
-              <w:rPr>
-                <w:sz w:val="28"/>
-                <w:szCs w:val="28"/>
-              </w:rPr>
-              <w:t>ed DME managed thread pool to limit the number of threads setup during streaming transfers (</w:t>
-            </w:r>
-            <w:proofErr w:type="gramStart"/>
-            <w:r>
-              <w:rPr>
-                <w:sz w:val="28"/>
-                <w:szCs w:val="28"/>
-              </w:rPr>
-              <w:t>i.e.</w:t>
-            </w:r>
-            <w:proofErr w:type="gramEnd"/>
-            <w:r>
-              <w:rPr>
-                <w:sz w:val="28"/>
-                <w:szCs w:val="28"/>
-              </w:rPr>
-              <w:t xml:space="preserve"> downloads or uploads to </w:t>
+              <w:t xml:space="preserve"> Added DME managed thread pool to limit the number of threads during streaming transfers (</w:t>
+            </w:r>
+            <w:r>
+              <w:rPr>
+                <w:sz w:val="28"/>
+                <w:szCs w:val="28"/>
+              </w:rPr>
+              <w:t xml:space="preserve">such as </w:t>
+            </w:r>
+            <w:r>
+              <w:rPr>
+                <w:sz w:val="28"/>
+                <w:szCs w:val="28"/>
+              </w:rPr>
+              <w:t xml:space="preserve">downloads or uploads to </w:t>
             </w:r>
             <w:proofErr w:type="spellStart"/>
             <w:r>
@@ -3522,7 +3529,7 @@
                 <w:sz w:val="28"/>
                 <w:szCs w:val="28"/>
               </w:rPr>
-              <w:t xml:space="preserve"> or AWS S3). This replaces the default AWS thread pool, providing the ability to control </w:t>
+              <w:t xml:space="preserve"> or AWS S3). This replaces the default AWS thread pool, providing the ability to control the </w:t>
             </w:r>
             <w:r>
               <w:rPr>
@@ -3530,7 +3537,7 @@
                 <w:szCs w:val="28"/>
               </w:rPr>
               <w:lastRenderedPageBreak/>
-              <w:t xml:space="preserve">the number of parts that can be transferred in parallel based on the availability of system resources.  </w:t>
+              <w:t xml:space="preserve">number of parts that can be transferred in parallel based on the availability of system resources.  </w:t>
             </w:r>
           </w:p>
           <w:p>

</xml_diff>

<commit_message>
update dwith review comments from Ruth
</commit_message>
<xml_diff>
--- a/doc/release/HPC DME Release Notes 2.17.0.docx
+++ b/doc/release/HPC DME Release Notes 2.17.0.docx
@@ -2221,7 +2221,7 @@
                 <w:szCs w:val="28"/>
                 <w:u w:val="single"/>
               </w:rPr>
-              <w:t>5</w:t>
+              <w:t>56</w:t>
             </w:r>
             <w:r>
               <w:rPr>
@@ -2230,7 +2230,127 @@
                 <w:szCs w:val="28"/>
                 <w:u w:val="single"/>
               </w:rPr>
-              <w:t>6</w:t>
+              <w:t>:</w:t>
+            </w:r>
+            <w:r>
+              <w:rPr>
+                <w:rFonts w:cstheme="minorHAnsi"/>
+                <w:sz w:val="28"/>
+                <w:szCs w:val="28"/>
+              </w:rPr>
+              <w:t xml:space="preserve">  </w:t>
+            </w:r>
+            <w:r>
+              <w:rPr>
+                <w:rFonts w:cstheme="minorHAnsi"/>
+                <w:sz w:val="28"/>
+                <w:szCs w:val="28"/>
+              </w:rPr>
+              <w:t xml:space="preserve">Enhanced the Browse </w:t>
+            </w:r>
+            <w:r>
+              <w:rPr>
+                <w:rFonts w:cstheme="minorHAnsi"/>
+                <w:sz w:val="28"/>
+                <w:szCs w:val="28"/>
+              </w:rPr>
+              <w:t xml:space="preserve">page </w:t>
+            </w:r>
+            <w:r>
+              <w:rPr>
+                <w:rFonts w:cstheme="minorHAnsi"/>
+                <w:sz w:val="28"/>
+                <w:szCs w:val="28"/>
+              </w:rPr>
+              <w:t xml:space="preserve">of the DME web application to </w:t>
+            </w:r>
+            <w:r>
+              <w:rPr>
+                <w:rFonts w:cstheme="minorHAnsi"/>
+                <w:sz w:val="28"/>
+                <w:szCs w:val="28"/>
+              </w:rPr>
+              <w:t>show</w:t>
+            </w:r>
+            <w:r>
+              <w:rPr>
+                <w:rFonts w:cstheme="minorHAnsi"/>
+                <w:sz w:val="28"/>
+                <w:szCs w:val="28"/>
+              </w:rPr>
+              <w:t xml:space="preserve"> the data hierarchy of the display</w:t>
+            </w:r>
+            <w:r>
+              <w:rPr>
+                <w:rFonts w:cstheme="minorHAnsi"/>
+                <w:sz w:val="28"/>
+                <w:szCs w:val="28"/>
+              </w:rPr>
+              <w:t>ed</w:t>
+            </w:r>
+            <w:r>
+              <w:rPr>
+                <w:rFonts w:cstheme="minorHAnsi"/>
+                <w:sz w:val="28"/>
+                <w:szCs w:val="28"/>
+              </w:rPr>
+              <w:t xml:space="preserve"> archive (base path) through an info icon. </w:t>
+            </w:r>
+            <w:r>
+              <w:rPr>
+                <w:rFonts w:cstheme="minorHAnsi"/>
+                <w:sz w:val="28"/>
+                <w:szCs w:val="28"/>
+              </w:rPr>
+              <w:t xml:space="preserve">Previously, users had to navigate to </w:t>
+            </w:r>
+            <w:r>
+              <w:rPr>
+                <w:rFonts w:cstheme="minorHAnsi"/>
+                <w:sz w:val="28"/>
+                <w:szCs w:val="28"/>
+              </w:rPr>
+              <w:t>the Register Collection</w:t>
+            </w:r>
+            <w:r>
+              <w:rPr>
+                <w:rFonts w:cstheme="minorHAnsi"/>
+                <w:sz w:val="28"/>
+                <w:szCs w:val="28"/>
+              </w:rPr>
+              <w:t xml:space="preserve"> </w:t>
+            </w:r>
+            <w:r>
+              <w:rPr>
+                <w:rFonts w:cstheme="minorHAnsi"/>
+                <w:sz w:val="28"/>
+                <w:szCs w:val="28"/>
+              </w:rPr>
+              <w:t xml:space="preserve">page to obtain this information. </w:t>
+            </w:r>
+          </w:p>
+          <w:p>
+            <w:pPr>
+              <w:rPr>
+                <w:sz w:val="28"/>
+                <w:szCs w:val="28"/>
+              </w:rPr>
+            </w:pPr>
+          </w:p>
+          <w:p>
+            <w:pPr>
+              <w:rPr>
+                <w:sz w:val="28"/>
+                <w:szCs w:val="28"/>
+              </w:rPr>
+            </w:pPr>
+            <w:r>
+              <w:rPr>
+                <w:rFonts w:cstheme="minorHAnsi"/>
+                <w:sz w:val="28"/>
+                <w:szCs w:val="28"/>
+              </w:rPr>
+              <w:t xml:space="preserve"> </w:t>
             </w:r>
             <w:r>
               <w:rPr>
@@ -2239,6 +2359,33 @@
                 <w:szCs w:val="28"/>
                 <w:u w:val="single"/>
               </w:rPr>
+              <w:t>HPCDATAMGM-</w:t>
+            </w:r>
+            <w:r>
+              <w:rPr>
+                <w:rFonts w:cstheme="minorHAnsi"/>
+                <w:sz w:val="28"/>
+                <w:szCs w:val="28"/>
+                <w:u w:val="single"/>
+              </w:rPr>
+              <w:t>1</w:t>
+            </w:r>
+            <w:r>
+              <w:rPr>
+                <w:rFonts w:cstheme="minorHAnsi"/>
+                <w:sz w:val="28"/>
+                <w:szCs w:val="28"/>
+                <w:u w:val="single"/>
+              </w:rPr>
+              <w:t>560</w:t>
+            </w:r>
+            <w:r>
+              <w:rPr>
+                <w:rFonts w:cstheme="minorHAnsi"/>
+                <w:sz w:val="28"/>
+                <w:szCs w:val="28"/>
+                <w:u w:val="single"/>
+              </w:rPr>
               <w:t>:</w:t>
             </w:r>
             <w:r>
@@ -2251,190 +2398,35 @@
             </w:r>
             <w:r>
               <w:rPr>
-                <w:rFonts w:cstheme="minorHAnsi"/>
-                <w:sz w:val="28"/>
-                <w:szCs w:val="28"/>
-              </w:rPr>
-              <w:t xml:space="preserve">Enhanced the Browse screen of the DME web application to </w:t>
-            </w:r>
-            <w:r>
-              <w:rPr>
-                <w:rFonts w:cstheme="minorHAnsi"/>
-                <w:sz w:val="28"/>
-                <w:szCs w:val="28"/>
-              </w:rPr>
-              <w:t>show</w:t>
-            </w:r>
-            <w:r>
-              <w:rPr>
-                <w:rFonts w:cstheme="minorHAnsi"/>
-                <w:sz w:val="28"/>
-                <w:szCs w:val="28"/>
-              </w:rPr>
-              <w:t xml:space="preserve"> the data hierarchy </w:t>
-            </w:r>
-            <w:r>
-              <w:rPr>
-                <w:rFonts w:cstheme="minorHAnsi"/>
-                <w:sz w:val="28"/>
-                <w:szCs w:val="28"/>
-              </w:rPr>
-              <w:t xml:space="preserve">of the display archive (base path) </w:t>
-            </w:r>
-            <w:r>
-              <w:rPr>
-                <w:rFonts w:cstheme="minorHAnsi"/>
-                <w:sz w:val="28"/>
-                <w:szCs w:val="28"/>
-              </w:rPr>
-              <w:t xml:space="preserve">through an info icon. Previously, </w:t>
-            </w:r>
-            <w:r>
-              <w:rPr>
-                <w:rFonts w:cstheme="minorHAnsi"/>
-                <w:sz w:val="28"/>
-                <w:szCs w:val="28"/>
-              </w:rPr>
-              <w:t>the user had to make a REST API call to determine the data hierarchy for a specific base path</w:t>
-            </w:r>
-            <w:r>
-              <w:rPr>
-                <w:sz w:val="28"/>
-                <w:szCs w:val="28"/>
-              </w:rPr>
-              <w:t>.</w:t>
-            </w:r>
-          </w:p>
-          <w:p>
-            <w:pPr>
-              <w:rPr>
-                <w:sz w:val="28"/>
-                <w:szCs w:val="28"/>
-              </w:rPr>
-            </w:pPr>
-          </w:p>
-          <w:p>
-            <w:pPr>
-              <w:rPr>
-                <w:sz w:val="28"/>
-                <w:szCs w:val="28"/>
-              </w:rPr>
-            </w:pPr>
-            <w:r>
-              <w:rPr>
-                <w:rFonts w:cstheme="minorHAnsi"/>
-                <w:sz w:val="28"/>
-                <w:szCs w:val="28"/>
-                <w:u w:val="single"/>
-              </w:rPr>
-              <w:t>HPCDATAMGM-</w:t>
-            </w:r>
-            <w:r>
-              <w:rPr>
-                <w:rFonts w:cstheme="minorHAnsi"/>
-                <w:sz w:val="28"/>
-                <w:szCs w:val="28"/>
-                <w:u w:val="single"/>
-              </w:rPr>
-              <w:t>15</w:t>
-            </w:r>
-            <w:r>
-              <w:rPr>
-                <w:rFonts w:cstheme="minorHAnsi"/>
-                <w:sz w:val="28"/>
-                <w:szCs w:val="28"/>
-                <w:u w:val="single"/>
-              </w:rPr>
-              <w:t>60</w:t>
-            </w:r>
-            <w:r>
-              <w:rPr>
-                <w:rFonts w:cstheme="minorHAnsi"/>
-                <w:sz w:val="28"/>
-                <w:szCs w:val="28"/>
-                <w:u w:val="single"/>
-              </w:rPr>
-              <w:t>:</w:t>
-            </w:r>
-            <w:r>
-              <w:rPr>
-                <w:rFonts w:cstheme="minorHAnsi"/>
-                <w:sz w:val="28"/>
-                <w:szCs w:val="28"/>
-              </w:rPr>
-              <w:t xml:space="preserve">  </w:t>
-            </w:r>
-            <w:r>
-              <w:rPr>
-                <w:rFonts w:cstheme="minorHAnsi"/>
-                <w:sz w:val="28"/>
-                <w:szCs w:val="28"/>
-              </w:rPr>
-              <w:t xml:space="preserve">Enhanced the Browse screen of the DME web application to </w:t>
-            </w:r>
-            <w:r>
-              <w:rPr>
-                <w:rFonts w:cstheme="minorHAnsi"/>
-                <w:sz w:val="28"/>
-                <w:szCs w:val="28"/>
-              </w:rPr>
-              <w:t>show</w:t>
-            </w:r>
-            <w:r>
-              <w:rPr>
-                <w:rFonts w:cstheme="minorHAnsi"/>
-                <w:sz w:val="28"/>
-                <w:szCs w:val="28"/>
-              </w:rPr>
-              <w:t xml:space="preserve"> the mandatory metadata at each level of the </w:t>
-            </w:r>
-            <w:r>
-              <w:rPr>
-                <w:rFonts w:cstheme="minorHAnsi"/>
-                <w:sz w:val="28"/>
-                <w:szCs w:val="28"/>
-              </w:rPr>
-              <w:t xml:space="preserve">data </w:t>
-            </w:r>
-            <w:r>
-              <w:rPr>
-                <w:rFonts w:cstheme="minorHAnsi"/>
-                <w:sz w:val="28"/>
-                <w:szCs w:val="28"/>
-              </w:rPr>
-              <w:t xml:space="preserve">hierarchy </w:t>
-            </w:r>
-            <w:r>
-              <w:rPr>
-                <w:rFonts w:cstheme="minorHAnsi"/>
-                <w:sz w:val="28"/>
-                <w:szCs w:val="28"/>
-              </w:rPr>
-              <w:t xml:space="preserve">for </w:t>
-            </w:r>
-            <w:r>
-              <w:rPr>
-                <w:rFonts w:cstheme="minorHAnsi"/>
-                <w:sz w:val="28"/>
-                <w:szCs w:val="28"/>
-              </w:rPr>
-              <w:t>the displayed archive</w:t>
-            </w:r>
-            <w:r>
-              <w:rPr>
-                <w:rFonts w:cstheme="minorHAnsi"/>
-                <w:sz w:val="28"/>
-                <w:szCs w:val="28"/>
-              </w:rPr>
-              <w:t xml:space="preserve"> </w:t>
-            </w:r>
-            <w:r>
-              <w:rPr>
-                <w:rFonts w:cstheme="minorHAnsi"/>
-                <w:sz w:val="28"/>
-                <w:szCs w:val="28"/>
-              </w:rPr>
-              <w:t xml:space="preserve">through an info icon. Previously, users had to navigate to the Register Collection page to obtain this information. </w:t>
+                <w:rStyle w:val="s1"/>
+                <w:sz w:val="28"/>
+                <w:szCs w:val="28"/>
+              </w:rPr>
+              <w:t xml:space="preserve">Enhanced the Browse page of the DME web application to show the mandatory metadata associated with each collection type </w:t>
+            </w:r>
+            <w:r>
+              <w:rPr>
+                <w:rStyle w:val="s1"/>
+                <w:sz w:val="28"/>
+                <w:szCs w:val="28"/>
+              </w:rPr>
+              <w:t>in</w:t>
+            </w:r>
+            <w:r>
+              <w:rPr>
+                <w:rStyle w:val="s1"/>
+                <w:sz w:val="28"/>
+                <w:szCs w:val="28"/>
+              </w:rPr>
+              <w:t xml:space="preserve"> the hierarchy of the displayed archive (base path). Previously, the user had to navigate to the Register Collection page and select each item from the Collection Type dropdown to obtain this </w:t>
+            </w:r>
+            <w:r>
+              <w:rPr>
+                <w:rStyle w:val="s1"/>
+                <w:sz w:val="28"/>
+                <w:szCs w:val="28"/>
+              </w:rPr>
+              <w:t>information.</w:t>
             </w:r>
           </w:p>
           <w:p>
@@ -2634,15 +2626,39 @@
                 <w:sz w:val="28"/>
                 <w:szCs w:val="28"/>
               </w:rPr>
-              <w:t xml:space="preserve"> is now </w:t>
-            </w:r>
-            <w:r>
-              <w:rPr>
-                <w:rFonts w:cstheme="minorHAnsi"/>
-                <w:sz w:val="28"/>
-                <w:szCs w:val="28"/>
-              </w:rPr>
-              <w:t>applicable to non-admins</w:t>
+              <w:t xml:space="preserve"> now </w:t>
+            </w:r>
+            <w:r>
+              <w:rPr>
+                <w:rFonts w:cstheme="minorHAnsi"/>
+                <w:sz w:val="28"/>
+                <w:szCs w:val="28"/>
+              </w:rPr>
+              <w:t xml:space="preserve">applies only </w:t>
+            </w:r>
+            <w:r>
+              <w:rPr>
+                <w:rFonts w:cstheme="minorHAnsi"/>
+                <w:sz w:val="28"/>
+                <w:szCs w:val="28"/>
+              </w:rPr>
+              <w:t>to non-admin</w:t>
+            </w:r>
+            <w:r>
+              <w:rPr>
+                <w:rFonts w:cstheme="minorHAnsi"/>
+                <w:sz w:val="28"/>
+                <w:szCs w:val="28"/>
+              </w:rPr>
+              <w:t>istrator</w:t>
+            </w:r>
+            <w:r>
+              <w:rPr>
+                <w:rFonts w:cstheme="minorHAnsi"/>
+                <w:sz w:val="28"/>
+                <w:szCs w:val="28"/>
+              </w:rPr>
+              <w:t>s</w:t>
             </w:r>
             <w:r>
               <w:rPr>
@@ -2658,7 +2674,7 @@
                 <w:sz w:val="28"/>
                 <w:szCs w:val="28"/>
               </w:rPr>
-              <w:t xml:space="preserve"> only. </w:t>
+              <w:t xml:space="preserve"> </w:t>
             </w:r>
           </w:p>
           <w:p>
@@ -2705,7 +2721,7 @@
                 <w:sz w:val="28"/>
                 <w:szCs w:val="28"/>
               </w:rPr>
-              <w:t xml:space="preserve">Display the header row for base path in the DME report ( accessed from Reports tab ) only if that field is </w:t>
+              <w:t xml:space="preserve">Display the header row for base path in the DME report (accessed from Reports tab) only if that field is </w:t>
             </w:r>
             <w:r>
               <w:rPr>
@@ -2721,7 +2737,7 @@
                 <w:sz w:val="28"/>
                 <w:szCs w:val="28"/>
               </w:rPr>
-              <w:t xml:space="preserve">alid </w:t>
+              <w:t xml:space="preserve">alid for that report. Previously, </w:t>
             </w:r>
             <w:r>
               <w:rPr>
@@ -2729,7 +2745,7 @@
                 <w:sz w:val="28"/>
                 <w:szCs w:val="28"/>
               </w:rPr>
-              <w:t xml:space="preserve">for that report. Previously, </w:t>
+              <w:t>a</w:t>
             </w:r>
             <w:r>
               <w:rPr>
@@ -2737,13 +2753,13 @@
                 <w:sz w:val="28"/>
                 <w:szCs w:val="28"/>
               </w:rPr>
-              <w:t>a</w:t>
+              <w:t>n</w:t>
             </w:r>
             <w:r>
               <w:rPr>
                 <w:rStyle w:val="s1"/>
               </w:rPr>
-              <w:t xml:space="preserve">n </w:t>
+              <w:t xml:space="preserve"> </w:t>
             </w:r>
             <w:r>
               <w:rPr>
@@ -2767,15 +2783,7 @@
                 <w:sz w:val="28"/>
                 <w:szCs w:val="28"/>
               </w:rPr>
-              <w:t xml:space="preserve">eader </w:t>
-            </w:r>
-            <w:r>
-              <w:rPr>
-                <w:rStyle w:val="s1"/>
-                <w:sz w:val="28"/>
-                <w:szCs w:val="28"/>
-              </w:rPr>
-              <w:t xml:space="preserve">row with </w:t>
+              <w:t xml:space="preserve">eader row with </w:t>
             </w:r>
             <w:r>
               <w:rPr>
@@ -2819,6 +2827,7 @@
                 <w:u w:val="single"/>
               </w:rPr>
             </w:pPr>
+            <w:bookmarkStart w:id="0" w:name="_Hlk96681428"/>
             <w:r>
               <w:rPr>
                 <w:sz w:val="28"/>
@@ -2843,6 +2852,7 @@
               </w:rPr>
               <w:t>2</w:t>
             </w:r>
+            <w:bookmarkEnd w:id="0"/>
             <w:r>
               <w:rPr>
                 <w:sz w:val="28"/>
@@ -3023,7 +3033,21 @@
                 <w:sz w:val="28"/>
                 <w:szCs w:val="28"/>
               </w:rPr>
-              <w:t xml:space="preserve">Previously only the failed status was provided. </w:t>
+              <w:t>Previously</w:t>
+            </w:r>
+            <w:r>
+              <w:rPr>
+                <w:sz w:val="28"/>
+                <w:szCs w:val="28"/>
+              </w:rPr>
+              <w:t>,</w:t>
+            </w:r>
+            <w:r>
+              <w:rPr>
+                <w:sz w:val="28"/>
+                <w:szCs w:val="28"/>
+              </w:rPr>
+              <w:t xml:space="preserve"> only the failed status was provided. </w:t>
             </w:r>
             <w:r>
               <w:rPr>
@@ -3460,7 +3484,7 @@
                 <w:szCs w:val="28"/>
                 <w:u w:val="single"/>
               </w:rPr>
-              <w:t>5</w:t>
+              <w:t>51</w:t>
             </w:r>
             <w:r>
               <w:rPr>
@@ -3468,14 +3492,6 @@
                 <w:szCs w:val="28"/>
                 <w:u w:val="single"/>
               </w:rPr>
-              <w:t>1</w:t>
-            </w:r>
-            <w:r>
-              <w:rPr>
-                <w:sz w:val="28"/>
-                <w:szCs w:val="28"/>
-                <w:u w:val="single"/>
-              </w:rPr>
               <w:t>:</w:t>
             </w:r>
             <w:r>
@@ -3483,30 +3499,21 @@
                 <w:sz w:val="28"/>
                 <w:szCs w:val="28"/>
               </w:rPr>
-              <w:t xml:space="preserve"> Add</w:t>
-            </w:r>
-            <w:r>
-              <w:rPr>
-                <w:sz w:val="28"/>
-                <w:szCs w:val="28"/>
-              </w:rPr>
-              <w:t>ed DME managed thread pool to limit the number of threads setup during streaming transfers (</w:t>
-            </w:r>
-            <w:proofErr w:type="gramStart"/>
-            <w:r>
-              <w:rPr>
-                <w:sz w:val="28"/>
-                <w:szCs w:val="28"/>
-              </w:rPr>
-              <w:t>i.e.</w:t>
-            </w:r>
-            <w:proofErr w:type="gramEnd"/>
-            <w:r>
-              <w:rPr>
-                <w:sz w:val="28"/>
-                <w:szCs w:val="28"/>
-              </w:rPr>
-              <w:t xml:space="preserve"> downloads or uploads to </w:t>
+              <w:t xml:space="preserve"> Added DME managed thread pool to limit the number of threads during streaming transfers (</w:t>
+            </w:r>
+            <w:r>
+              <w:rPr>
+                <w:sz w:val="28"/>
+                <w:szCs w:val="28"/>
+              </w:rPr>
+              <w:t xml:space="preserve">such as </w:t>
+            </w:r>
+            <w:r>
+              <w:rPr>
+                <w:sz w:val="28"/>
+                <w:szCs w:val="28"/>
+              </w:rPr>
+              <w:t xml:space="preserve">downloads or uploads to </w:t>
             </w:r>
             <w:proofErr w:type="spellStart"/>
             <w:r>
@@ -3522,7 +3529,7 @@
                 <w:sz w:val="28"/>
                 <w:szCs w:val="28"/>
               </w:rPr>
-              <w:t xml:space="preserve"> or AWS S3). This replaces the default AWS thread pool, providing the ability to control </w:t>
+              <w:t xml:space="preserve"> or AWS S3). This replaces the default AWS thread pool, providing the ability to control the </w:t>
             </w:r>
             <w:r>
               <w:rPr>
@@ -3530,7 +3537,7 @@
                 <w:szCs w:val="28"/>
               </w:rPr>
               <w:lastRenderedPageBreak/>
-              <w:t xml:space="preserve">the number of parts that can be transferred in parallel based on the availability of system resources.  </w:t>
+              <w:t xml:space="preserve">number of parts that can be transferred in parallel based on the availability of system resources.  </w:t>
             </w:r>
           </w:p>
           <w:p>

</xml_diff>